<commit_message>
Iteration 2 Documents Uploaded
</commit_message>
<xml_diff>
--- a/Documents/Iteration_Plan/GOTUR_Iteration_Plan_For_Iteration_2.docx
+++ b/Documents/Iteration_Plan/GOTUR_Iteration_Plan_For_Iteration_2.docx
@@ -1,6 +1,6 @@
 
 <file path=word/document.xml><?xml version="1.0" encoding="utf-8"?>
-<w:document xmlns:wpc="http://schemas.microsoft.com/office/word/2010/wordprocessingCanvas" xmlns:cx="http://schemas.microsoft.com/office/drawing/2014/chartex" xmlns:cx1="http://schemas.microsoft.com/office/drawing/2015/9/8/chartex" xmlns:cx2="http://schemas.microsoft.com/office/drawing/2015/10/21/chartex" xmlns:cx3="http://schemas.microsoft.com/office/drawing/2016/5/9/chartex" xmlns:cx4="http://schemas.microsoft.com/office/drawing/2016/5/10/chartex" xmlns:cx5="http://schemas.microsoft.com/office/drawing/2016/5/11/chartex" xmlns:cx6="http://schemas.microsoft.com/office/drawing/2016/5/12/chartex" xmlns:cx7="http://schemas.microsoft.com/office/drawing/2016/5/13/chartex" xmlns:cx8="http://schemas.microsoft.com/office/drawing/2016/5/14/chartex" xmlns:mc="http://schemas.openxmlformats.org/markup-compatibility/2006" xmlns:aink="http://schemas.microsoft.com/office/drawing/2016/ink" xmlns:am3d="http://schemas.microsoft.com/office/drawing/2017/model3d" xmlns:o="urn:schemas-microsoft-com:office:office" xmlns:r="http://schemas.openxmlformats.org/officeDocument/2006/relationships" xmlns:m="http://schemas.openxmlformats.org/officeDocument/2006/math" xmlns:v="urn:schemas-microsoft-com:vml" xmlns:wp14="http://schemas.microsoft.com/office/word/2010/wordprocessingDrawing" xmlns:wp="http://schemas.openxmlformats.org/drawingml/2006/wordprocessingDrawing" xmlns:w10="urn:schemas-microsoft-com:office:word" xmlns:w="http://schemas.openxmlformats.org/wordprocessingml/2006/main" xmlns:w14="http://schemas.microsoft.com/office/word/2010/wordml" xmlns:w15="http://schemas.microsoft.com/office/word/2012/wordml" xmlns:w16cex="http://schemas.microsoft.com/office/word/2018/wordml/cex" xmlns:w16cid="http://schemas.microsoft.com/office/word/2016/wordml/cid" xmlns:w16="http://schemas.microsoft.com/office/word/2018/wordml" xmlns:w16sdtdh="http://schemas.microsoft.com/office/word/2020/wordml/sdtdatahash" xmlns:w16se="http://schemas.microsoft.com/office/word/2015/wordml/symex" xmlns:wpg="http://schemas.microsoft.com/office/word/2010/wordprocessingGroup" xmlns:wpi="http://schemas.microsoft.com/office/word/2010/wordprocessingInk" xmlns:wne="http://schemas.microsoft.com/office/word/2006/wordml" xmlns:wps="http://schemas.microsoft.com/office/word/2010/wordprocessingShape" mc:Ignorable="w14 w15 w16se w16cid w16 w16cex w16sdtdh wp14">
+<w:document xmlns:wpc="http://schemas.microsoft.com/office/word/2010/wordprocessingCanvas" xmlns:cx="http://schemas.microsoft.com/office/drawing/2014/chartex" xmlns:cx1="http://schemas.microsoft.com/office/drawing/2015/9/8/chartex" xmlns:cx2="http://schemas.microsoft.com/office/drawing/2015/10/21/chartex" xmlns:cx3="http://schemas.microsoft.com/office/drawing/2016/5/9/chartex" xmlns:cx4="http://schemas.microsoft.com/office/drawing/2016/5/10/chartex" xmlns:cx5="http://schemas.microsoft.com/office/drawing/2016/5/11/chartex" xmlns:cx6="http://schemas.microsoft.com/office/drawing/2016/5/12/chartex" xmlns:cx7="http://schemas.microsoft.com/office/drawing/2016/5/13/chartex" xmlns:cx8="http://schemas.microsoft.com/office/drawing/2016/5/14/chartex" xmlns:mc="http://schemas.openxmlformats.org/markup-compatibility/2006" xmlns:aink="http://schemas.microsoft.com/office/drawing/2016/ink" xmlns:am3d="http://schemas.microsoft.com/office/drawing/2017/model3d" xmlns:o="urn:schemas-microsoft-com:office:office" xmlns:r="http://schemas.openxmlformats.org/officeDocument/2006/relationships" xmlns:m="http://schemas.openxmlformats.org/officeDocument/2006/math" xmlns:v="urn:schemas-microsoft-com:vml" xmlns:wp14="http://schemas.microsoft.com/office/word/2010/wordprocessingDrawing" xmlns:wp="http://schemas.openxmlformats.org/drawingml/2006/wordprocessingDrawing" xmlns:w10="urn:schemas-microsoft-com:office:word" xmlns:w="http://schemas.openxmlformats.org/wordprocessingml/2006/main" xmlns:w14="http://schemas.microsoft.com/office/word/2010/wordml" xmlns:w15="http://schemas.microsoft.com/office/word/2012/wordml" xmlns:w16cid="http://schemas.microsoft.com/office/word/2016/wordml/cid" xmlns:w16se="http://schemas.microsoft.com/office/word/2015/wordml/symex" xmlns:wpg="http://schemas.microsoft.com/office/word/2010/wordprocessingGroup" xmlns:wpi="http://schemas.microsoft.com/office/word/2010/wordprocessingInk" xmlns:wne="http://schemas.microsoft.com/office/word/2006/wordml" xmlns:wps="http://schemas.microsoft.com/office/word/2010/wordprocessingShape" mc:Ignorable="w14 w15 w16se w16cid wp14">
   <w:body>
     <w:p>
       <w:pPr>
@@ -14,17 +14,27 @@
       <w:pPr>
         <w:pStyle w:val="Title"/>
       </w:pPr>
-      <w:fldSimple w:instr=" TITLE  \* MERGEFORMAT ">
-        <w:r>
-          <w:t xml:space="preserve">Iteration </w:t>
-        </w:r>
-        <w:r>
-          <w:t>2</w:t>
-        </w:r>
-        <w:r>
-          <w:t xml:space="preserve"> Plan</w:t>
-        </w:r>
-      </w:fldSimple>
+      <w:r>
+        <w:fldChar w:fldCharType="begin"/>
+      </w:r>
+      <w:r>
+        <w:instrText xml:space="preserve"> TITLE  \* MERGEFORMAT </w:instrText>
+      </w:r>
+      <w:r>
+        <w:fldChar w:fldCharType="separate"/>
+      </w:r>
+      <w:r>
+        <w:t xml:space="preserve">Iteration </w:t>
+      </w:r>
+      <w:r>
+        <w:t>2</w:t>
+      </w:r>
+      <w:r>
+        <w:t xml:space="preserve"> Plan</w:t>
+      </w:r>
+      <w:r>
+        <w:fldChar w:fldCharType="end"/>
+      </w:r>
     </w:p>
     <w:p>
       <w:pPr>
@@ -431,16 +441,7 @@
         <w:ind w:left="360" w:firstLine="0"/>
       </w:pPr>
       <w:r>
-        <w:t>Produce initial versions</w:t>
-      </w:r>
-      <w:r>
-        <w:t xml:space="preserve"> of</w:t>
-      </w:r>
-      <w:r>
-        <w:t xml:space="preserve"> </w:t>
-      </w:r>
-      <w:r>
-        <w:t xml:space="preserve">tools, project defined process and deployment plan documents. </w:t>
+        <w:t>Produce initial versions of test cases, architecture notebook, design and deployment plan documents.</w:t>
       </w:r>
     </w:p>
     <w:p>
@@ -633,17 +634,444 @@
         <w:t>.  Assessment</w:t>
       </w:r>
     </w:p>
+    <w:tbl>
+      <w:tblPr>
+        <w:tblW w:w="5543" w:type="dxa"/>
+        <w:tblInd w:w="720" w:type="dxa"/>
+        <w:tblBorders>
+          <w:top w:val="single" w:sz="4" w:space="0" w:color="auto"/>
+          <w:left w:val="single" w:sz="4" w:space="0" w:color="auto"/>
+          <w:bottom w:val="single" w:sz="4" w:space="0" w:color="auto"/>
+          <w:right w:val="single" w:sz="4" w:space="0" w:color="auto"/>
+          <w:insideH w:val="single" w:sz="4" w:space="0" w:color="auto"/>
+          <w:insideV w:val="single" w:sz="4" w:space="0" w:color="auto"/>
+        </w:tblBorders>
+        <w:tblLook w:val="04A0" w:firstRow="1" w:lastRow="0" w:firstColumn="1" w:lastColumn="0" w:noHBand="0" w:noVBand="1"/>
+      </w:tblPr>
+      <w:tblGrid>
+        <w:gridCol w:w="1778"/>
+        <w:gridCol w:w="3765"/>
+      </w:tblGrid>
+      <w:tr>
+        <w:tc>
+          <w:tcPr>
+            <w:tcW w:w="1778" w:type="dxa"/>
+            <w:tcBorders>
+              <w:top w:val="single" w:sz="4" w:space="0" w:color="auto"/>
+              <w:left w:val="single" w:sz="4" w:space="0" w:color="auto"/>
+              <w:bottom w:val="single" w:sz="4" w:space="0" w:color="auto"/>
+              <w:right w:val="single" w:sz="4" w:space="0" w:color="auto"/>
+            </w:tcBorders>
+            <w:hideMark/>
+          </w:tcPr>
+          <w:p>
+            <w:pPr>
+              <w:spacing w:before="40" w:after="40"/>
+              <w:rPr>
+                <w:bCs/>
+              </w:rPr>
+            </w:pPr>
+            <w:r>
+              <w:rPr>
+                <w:bCs/>
+              </w:rPr>
+              <w:t>Assessment target</w:t>
+            </w:r>
+          </w:p>
+        </w:tc>
+        <w:tc>
+          <w:tcPr>
+            <w:tcW w:w="3765" w:type="dxa"/>
+            <w:tcBorders>
+              <w:top w:val="single" w:sz="4" w:space="0" w:color="auto"/>
+              <w:left w:val="single" w:sz="4" w:space="0" w:color="auto"/>
+              <w:bottom w:val="single" w:sz="4" w:space="0" w:color="auto"/>
+              <w:right w:val="single" w:sz="4" w:space="0" w:color="auto"/>
+            </w:tcBorders>
+            <w:hideMark/>
+          </w:tcPr>
+          <w:p>
+            <w:pPr>
+              <w:spacing w:before="40" w:after="40"/>
+              <w:rPr>
+                <w:bCs/>
+                <w:iCs/>
+              </w:rPr>
+            </w:pPr>
+            <w:r>
+              <w:rPr>
+                <w:iCs/>
+              </w:rPr>
+              <w:t>Entire Iteration</w:t>
+            </w:r>
+          </w:p>
+        </w:tc>
+      </w:tr>
+      <w:tr>
+        <w:tc>
+          <w:tcPr>
+            <w:tcW w:w="1778" w:type="dxa"/>
+            <w:tcBorders>
+              <w:top w:val="single" w:sz="4" w:space="0" w:color="auto"/>
+              <w:left w:val="single" w:sz="4" w:space="0" w:color="auto"/>
+              <w:bottom w:val="single" w:sz="4" w:space="0" w:color="auto"/>
+              <w:right w:val="single" w:sz="4" w:space="0" w:color="auto"/>
+            </w:tcBorders>
+            <w:hideMark/>
+          </w:tcPr>
+          <w:p>
+            <w:pPr>
+              <w:spacing w:before="40" w:after="40"/>
+            </w:pPr>
+            <w:r>
+              <w:t>Assessment date</w:t>
+            </w:r>
+          </w:p>
+        </w:tc>
+        <w:tc>
+          <w:tcPr>
+            <w:tcW w:w="3765" w:type="dxa"/>
+            <w:tcBorders>
+              <w:top w:val="single" w:sz="4" w:space="0" w:color="auto"/>
+              <w:left w:val="single" w:sz="4" w:space="0" w:color="auto"/>
+              <w:bottom w:val="single" w:sz="4" w:space="0" w:color="auto"/>
+              <w:right w:val="single" w:sz="4" w:space="0" w:color="auto"/>
+            </w:tcBorders>
+            <w:hideMark/>
+          </w:tcPr>
+          <w:p>
+            <w:pPr>
+              <w:spacing w:before="40" w:after="40"/>
+              <w:rPr>
+                <w:iCs/>
+              </w:rPr>
+            </w:pPr>
+            <w:r>
+              <w:rPr>
+                <w:iCs/>
+              </w:rPr>
+              <w:t>23/04/2022</w:t>
+            </w:r>
+          </w:p>
+        </w:tc>
+      </w:tr>
+      <w:tr>
+        <w:tc>
+          <w:tcPr>
+            <w:tcW w:w="1778" w:type="dxa"/>
+            <w:tcBorders>
+              <w:top w:val="single" w:sz="4" w:space="0" w:color="auto"/>
+              <w:left w:val="single" w:sz="4" w:space="0" w:color="auto"/>
+              <w:bottom w:val="single" w:sz="4" w:space="0" w:color="auto"/>
+              <w:right w:val="single" w:sz="4" w:space="0" w:color="auto"/>
+            </w:tcBorders>
+            <w:hideMark/>
+          </w:tcPr>
+          <w:p>
+            <w:pPr>
+              <w:spacing w:before="40" w:after="40"/>
+            </w:pPr>
+            <w:r>
+              <w:t>Participants</w:t>
+            </w:r>
+          </w:p>
+        </w:tc>
+        <w:tc>
+          <w:tcPr>
+            <w:tcW w:w="3765" w:type="dxa"/>
+            <w:tcBorders>
+              <w:top w:val="single" w:sz="4" w:space="0" w:color="auto"/>
+              <w:left w:val="single" w:sz="4" w:space="0" w:color="auto"/>
+              <w:bottom w:val="single" w:sz="4" w:space="0" w:color="auto"/>
+              <w:right w:val="single" w:sz="4" w:space="0" w:color="auto"/>
+            </w:tcBorders>
+            <w:hideMark/>
+          </w:tcPr>
+          <w:p>
+            <w:pPr>
+              <w:spacing w:before="40" w:after="40"/>
+              <w:rPr>
+                <w:iCs/>
+              </w:rPr>
+            </w:pPr>
+            <w:r>
+              <w:rPr>
+                <w:iCs/>
+              </w:rPr>
+              <w:t>All team members</w:t>
+            </w:r>
+          </w:p>
+        </w:tc>
+      </w:tr>
+      <w:tr>
+        <w:tc>
+          <w:tcPr>
+            <w:tcW w:w="1778" w:type="dxa"/>
+            <w:tcBorders>
+              <w:top w:val="single" w:sz="4" w:space="0" w:color="auto"/>
+              <w:left w:val="single" w:sz="4" w:space="0" w:color="auto"/>
+              <w:bottom w:val="single" w:sz="4" w:space="0" w:color="auto"/>
+              <w:right w:val="single" w:sz="4" w:space="0" w:color="auto"/>
+            </w:tcBorders>
+            <w:hideMark/>
+          </w:tcPr>
+          <w:p>
+            <w:pPr>
+              <w:spacing w:before="40" w:after="40"/>
+            </w:pPr>
+            <w:r>
+              <w:t>Project status</w:t>
+            </w:r>
+          </w:p>
+        </w:tc>
+        <w:tc>
+          <w:tcPr>
+            <w:tcW w:w="3765" w:type="dxa"/>
+            <w:tcBorders>
+              <w:top w:val="single" w:sz="4" w:space="0" w:color="auto"/>
+              <w:left w:val="single" w:sz="4" w:space="0" w:color="auto"/>
+              <w:bottom w:val="single" w:sz="4" w:space="0" w:color="auto"/>
+              <w:right w:val="single" w:sz="4" w:space="0" w:color="auto"/>
+            </w:tcBorders>
+            <w:hideMark/>
+          </w:tcPr>
+          <w:p>
+            <w:pPr>
+              <w:spacing w:before="40" w:after="40"/>
+              <w:rPr>
+                <w:iCs/>
+              </w:rPr>
+            </w:pPr>
+            <w:r>
+              <w:rPr>
+                <w:rFonts w:ascii="Times" w:hAnsi="Times"/>
+                <w:iCs/>
+              </w:rPr>
+              <w:t>Green</w:t>
+            </w:r>
+          </w:p>
+        </w:tc>
+      </w:tr>
+    </w:tbl>
+    <w:p/>
     <w:p>
       <w:pPr>
+        <w:pStyle w:val="Heading2"/>
+        <w:numPr>
+          <w:ilvl w:val="0"/>
+          <w:numId w:val="0"/>
+        </w:numPr>
+        <w:ind w:left="720"/>
+      </w:pPr>
+      <w:r>
+        <w:t>Assessment against objectives</w:t>
+      </w:r>
+    </w:p>
+    <w:p>
+      <w:pPr>
+        <w:pStyle w:val="ListParagraph"/>
+      </w:pPr>
+      <w:r>
+        <w:t>All objectives are achieved in Iteration 2, details of the work items done are as follows;</w:t>
+      </w:r>
+    </w:p>
+    <w:p>
+      <w:pPr>
+        <w:pStyle w:val="ListParagraph"/>
+      </w:pPr>
+    </w:p>
+    <w:p>
+      <w:pPr>
         <w:pStyle w:val="BodyText"/>
-        <w:ind w:left="360"/>
-      </w:pPr>
-      <w:r>
-        <w:t>Assessment will be done at the end of the iteration</w:t>
-      </w:r>
-      <w:r>
-        <w:t>.</w:t>
-      </w:r>
+        <w:numPr>
+          <w:ilvl w:val="0"/>
+          <w:numId w:val="40"/>
+        </w:numPr>
+      </w:pPr>
+      <w:r>
+        <w:t>Document</w:t>
+      </w:r>
+      <w:r>
+        <w:t xml:space="preserve"> updates are completed</w:t>
+      </w:r>
+      <w:r>
+        <w:t xml:space="preserve"> </w:t>
+      </w:r>
+      <w:r>
+        <w:t>for</w:t>
+      </w:r>
+      <w:r>
+        <w:t xml:space="preserve"> Iteration 2.</w:t>
+      </w:r>
+    </w:p>
+    <w:p>
+      <w:pPr>
+        <w:pStyle w:val="BodyText"/>
+        <w:numPr>
+          <w:ilvl w:val="0"/>
+          <w:numId w:val="40"/>
+        </w:numPr>
+      </w:pPr>
+      <w:r>
+        <w:t xml:space="preserve">Manage Product Specifications by </w:t>
+      </w:r>
+      <w:r>
+        <w:t>St</w:t>
+      </w:r>
+      <w:r>
+        <w:t xml:space="preserve">ore </w:t>
+      </w:r>
+      <w:r>
+        <w:t>M</w:t>
+      </w:r>
+      <w:r>
+        <w:t>anager use case scenario is written in fully dressed format to start implementation.</w:t>
+      </w:r>
+    </w:p>
+    <w:p>
+      <w:pPr>
+        <w:pStyle w:val="BodyText"/>
+        <w:numPr>
+          <w:ilvl w:val="0"/>
+          <w:numId w:val="40"/>
+        </w:numPr>
+      </w:pPr>
+      <w:r>
+        <w:t>Manage Products by User and Manage Product Specifications by Store Manager scenarios are successfully implemented</w:t>
+      </w:r>
+      <w:r>
+        <w:t xml:space="preserve"> and End User Documentation is completed.</w:t>
+      </w:r>
+    </w:p>
+    <w:p>
+      <w:pPr>
+        <w:pStyle w:val="BodyText"/>
+        <w:numPr>
+          <w:ilvl w:val="0"/>
+          <w:numId w:val="40"/>
+        </w:numPr>
+      </w:pPr>
+      <w:r>
+        <w:t>Test cases for delivered implementations are written in detail and tests are completed successfully.</w:t>
+      </w:r>
+    </w:p>
+    <w:p>
+      <w:pPr>
+        <w:pStyle w:val="BodyText"/>
+        <w:numPr>
+          <w:ilvl w:val="0"/>
+          <w:numId w:val="40"/>
+        </w:numPr>
+      </w:pPr>
+      <w:r>
+        <w:t>Design</w:t>
+      </w:r>
+      <w:r>
+        <w:t xml:space="preserve"> Document</w:t>
+      </w:r>
+      <w:r>
+        <w:t xml:space="preserve">, </w:t>
+      </w:r>
+      <w:r>
+        <w:t xml:space="preserve">Architecture Notebook </w:t>
+      </w:r>
+      <w:r>
+        <w:t xml:space="preserve">and Deployment Plan </w:t>
+      </w:r>
+      <w:r>
+        <w:t>are prepared in accordance to Code Development.</w:t>
+      </w:r>
+      <w:bookmarkStart w:id="2" w:name="_GoBack"/>
+      <w:bookmarkEnd w:id="2"/>
+    </w:p>
+    <w:p>
+      <w:pPr>
+        <w:pStyle w:val="Heading2"/>
+        <w:numPr>
+          <w:ilvl w:val="0"/>
+          <w:numId w:val="0"/>
+        </w:numPr>
+        <w:ind w:left="720"/>
+      </w:pPr>
+      <w:r>
+        <w:t>Work Items: Planned compared to actually completed</w:t>
+      </w:r>
+    </w:p>
+    <w:p>
+      <w:pPr>
+        <w:pStyle w:val="InfoBluelistitem"/>
+        <w:rPr>
+          <w:color w:val="auto"/>
+        </w:rPr>
+      </w:pPr>
+      <w:r>
+        <w:rPr>
+          <w:color w:val="auto"/>
+        </w:rPr>
+        <w:t>All work items for this iteration are completed.</w:t>
+      </w:r>
+    </w:p>
+    <w:p>
+      <w:pPr>
+        <w:pStyle w:val="Heading2"/>
+        <w:numPr>
+          <w:ilvl w:val="0"/>
+          <w:numId w:val="0"/>
+        </w:numPr>
+        <w:tabs>
+          <w:tab w:val="left" w:pos="708"/>
+        </w:tabs>
+        <w:ind w:left="720"/>
+      </w:pPr>
+      <w:r>
+        <w:t>Assessment against Evaluation Criteria Test results</w:t>
+      </w:r>
+    </w:p>
+    <w:p>
+      <w:pPr>
+        <w:pStyle w:val="InfoBluelistitem"/>
+        <w:rPr>
+          <w:color w:val="auto"/>
+        </w:rPr>
+      </w:pPr>
+      <w:r>
+        <w:rPr>
+          <w:color w:val="auto"/>
+        </w:rPr>
+        <w:t>Initials version are produced and sent to review; they will be baselined under version control afterwards.</w:t>
+      </w:r>
+    </w:p>
+    <w:p>
+      <w:pPr>
+        <w:pStyle w:val="Heading2"/>
+        <w:numPr>
+          <w:ilvl w:val="0"/>
+          <w:numId w:val="0"/>
+        </w:numPr>
+        <w:ind w:left="720"/>
+      </w:pPr>
+      <w:r>
+        <w:t>Other concerns and deviations</w:t>
+      </w:r>
+    </w:p>
+    <w:p>
+      <w:pPr>
+        <w:pStyle w:val="InfoBluelistitem"/>
+        <w:rPr>
+          <w:color w:val="auto"/>
+        </w:rPr>
+      </w:pPr>
+      <w:r>
+        <w:rPr>
+          <w:color w:val="auto"/>
+        </w:rPr>
+        <w:t>N/A</w:t>
+      </w:r>
+    </w:p>
+    <w:p>
+      <w:pPr>
+        <w:pStyle w:val="BodyText"/>
+      </w:pPr>
     </w:p>
     <w:p>
       <w:pPr>
@@ -1070,6 +1498,18 @@
                 <w:iCs/>
               </w:rPr>
             </w:pPr>
+            <w:r>
+              <w:rPr>
+                <w:iCs/>
+              </w:rPr>
+              <w:t>27</w:t>
+            </w:r>
+            <w:r>
+              <w:rPr>
+                <w:iCs/>
+              </w:rPr>
+              <w:t>0</w:t>
+            </w:r>
           </w:p>
         </w:tc>
         <w:tc>
@@ -1084,6 +1524,12 @@
                 <w:iCs/>
               </w:rPr>
             </w:pPr>
+            <w:r>
+              <w:rPr>
+                <w:iCs/>
+              </w:rPr>
+              <w:t>255</w:t>
+            </w:r>
           </w:p>
         </w:tc>
         <w:tc>
@@ -1098,6 +1544,12 @@
                 <w:iCs/>
               </w:rPr>
             </w:pPr>
+            <w:r>
+              <w:rPr>
+                <w:iCs/>
+              </w:rPr>
+              <w:t>240</w:t>
+            </w:r>
           </w:p>
         </w:tc>
         <w:tc>
@@ -1112,6 +1564,12 @@
                 <w:iCs/>
               </w:rPr>
             </w:pPr>
+            <w:r>
+              <w:rPr>
+                <w:iCs/>
+              </w:rPr>
+              <w:t>220</w:t>
+            </w:r>
           </w:p>
         </w:tc>
         <w:tc>
@@ -1126,6 +1584,12 @@
                 <w:iCs/>
               </w:rPr>
             </w:pPr>
+            <w:r>
+              <w:rPr>
+                <w:iCs/>
+              </w:rPr>
+              <w:t>200</w:t>
+            </w:r>
           </w:p>
         </w:tc>
         <w:tc>
@@ -1140,6 +1604,12 @@
                 <w:iCs/>
               </w:rPr>
             </w:pPr>
+            <w:r>
+              <w:rPr>
+                <w:iCs/>
+              </w:rPr>
+              <w:t>180</w:t>
+            </w:r>
           </w:p>
         </w:tc>
         <w:tc>
@@ -1154,6 +1624,12 @@
                 <w:iCs/>
               </w:rPr>
             </w:pPr>
+            <w:r>
+              <w:rPr>
+                <w:iCs/>
+              </w:rPr>
+              <w:t>155</w:t>
+            </w:r>
           </w:p>
         </w:tc>
         <w:tc>
@@ -1168,6 +1644,12 @@
                 <w:iCs/>
               </w:rPr>
             </w:pPr>
+            <w:r>
+              <w:rPr>
+                <w:iCs/>
+              </w:rPr>
+              <w:t>130</w:t>
+            </w:r>
           </w:p>
         </w:tc>
         <w:tc>
@@ -1182,6 +1664,12 @@
                 <w:iCs/>
               </w:rPr>
             </w:pPr>
+            <w:r>
+              <w:rPr>
+                <w:iCs/>
+              </w:rPr>
+              <w:t>105</w:t>
+            </w:r>
           </w:p>
         </w:tc>
         <w:tc>
@@ -1196,6 +1684,12 @@
                 <w:iCs/>
               </w:rPr>
             </w:pPr>
+            <w:r>
+              <w:rPr>
+                <w:iCs/>
+              </w:rPr>
+              <w:t>80</w:t>
+            </w:r>
           </w:p>
         </w:tc>
         <w:tc>
@@ -1210,6 +1704,12 @@
                 <w:iCs/>
               </w:rPr>
             </w:pPr>
+            <w:r>
+              <w:rPr>
+                <w:iCs/>
+              </w:rPr>
+              <w:t>60</w:t>
+            </w:r>
           </w:p>
         </w:tc>
         <w:tc>
@@ -1224,6 +1724,12 @@
                 <w:iCs/>
               </w:rPr>
             </w:pPr>
+            <w:r>
+              <w:rPr>
+                <w:iCs/>
+              </w:rPr>
+              <w:t>40</w:t>
+            </w:r>
           </w:p>
         </w:tc>
         <w:tc>
@@ -1238,6 +1744,12 @@
                 <w:iCs/>
               </w:rPr>
             </w:pPr>
+            <w:r>
+              <w:rPr>
+                <w:iCs/>
+              </w:rPr>
+              <w:t>20</w:t>
+            </w:r>
           </w:p>
         </w:tc>
         <w:tc>
@@ -1252,6 +1764,12 @@
                 <w:iCs/>
               </w:rPr>
             </w:pPr>
+            <w:r>
+              <w:rPr>
+                <w:iCs/>
+              </w:rPr>
+              <w:t>0</w:t>
+            </w:r>
           </w:p>
         </w:tc>
       </w:tr>
@@ -1265,7 +1783,10 @@
               <w:spacing w:before="40" w:after="40"/>
             </w:pPr>
             <w:r>
-              <w:t>Change relative to previous week</w:t>
+              <w:t xml:space="preserve">Change relative to previous </w:t>
+            </w:r>
+            <w:r>
+              <w:t>day</w:t>
             </w:r>
           </w:p>
         </w:tc>
@@ -1295,6 +1816,18 @@
                 <w:iCs/>
               </w:rPr>
             </w:pPr>
+            <w:r>
+              <w:rPr>
+                <w:iCs/>
+              </w:rPr>
+              <w:t>1</w:t>
+            </w:r>
+            <w:r>
+              <w:rPr>
+                <w:iCs/>
+              </w:rPr>
+              <w:t>7</w:t>
+            </w:r>
           </w:p>
         </w:tc>
         <w:tc>
@@ -1309,6 +1842,12 @@
                 <w:iCs/>
               </w:rPr>
             </w:pPr>
+            <w:r>
+              <w:rPr>
+                <w:iCs/>
+              </w:rPr>
+              <w:t>15</w:t>
+            </w:r>
           </w:p>
         </w:tc>
         <w:tc>
@@ -1323,6 +1862,12 @@
                 <w:iCs/>
               </w:rPr>
             </w:pPr>
+            <w:r>
+              <w:rPr>
+                <w:iCs/>
+              </w:rPr>
+              <w:t>15</w:t>
+            </w:r>
           </w:p>
         </w:tc>
         <w:tc>
@@ -1337,6 +1882,12 @@
                 <w:iCs/>
               </w:rPr>
             </w:pPr>
+            <w:r>
+              <w:rPr>
+                <w:iCs/>
+              </w:rPr>
+              <w:t>20</w:t>
+            </w:r>
           </w:p>
         </w:tc>
         <w:tc>
@@ -1351,6 +1902,12 @@
                 <w:iCs/>
               </w:rPr>
             </w:pPr>
+            <w:r>
+              <w:rPr>
+                <w:iCs/>
+              </w:rPr>
+              <w:t>20</w:t>
+            </w:r>
           </w:p>
         </w:tc>
         <w:tc>
@@ -1365,6 +1922,12 @@
                 <w:iCs/>
               </w:rPr>
             </w:pPr>
+            <w:r>
+              <w:rPr>
+                <w:iCs/>
+              </w:rPr>
+              <w:t>20</w:t>
+            </w:r>
           </w:p>
         </w:tc>
         <w:tc>
@@ -1379,6 +1942,12 @@
                 <w:iCs/>
               </w:rPr>
             </w:pPr>
+            <w:r>
+              <w:rPr>
+                <w:iCs/>
+              </w:rPr>
+              <w:t>25</w:t>
+            </w:r>
           </w:p>
         </w:tc>
         <w:tc>
@@ -1393,6 +1962,12 @@
                 <w:iCs/>
               </w:rPr>
             </w:pPr>
+            <w:r>
+              <w:rPr>
+                <w:iCs/>
+              </w:rPr>
+              <w:t>25</w:t>
+            </w:r>
           </w:p>
         </w:tc>
         <w:tc>
@@ -1407,6 +1982,12 @@
                 <w:iCs/>
               </w:rPr>
             </w:pPr>
+            <w:r>
+              <w:rPr>
+                <w:iCs/>
+              </w:rPr>
+              <w:t>25</w:t>
+            </w:r>
           </w:p>
         </w:tc>
         <w:tc>
@@ -1421,6 +2002,12 @@
                 <w:iCs/>
               </w:rPr>
             </w:pPr>
+            <w:r>
+              <w:rPr>
+                <w:iCs/>
+              </w:rPr>
+              <w:t>25</w:t>
+            </w:r>
           </w:p>
         </w:tc>
         <w:tc>
@@ -1435,6 +2022,12 @@
                 <w:iCs/>
               </w:rPr>
             </w:pPr>
+            <w:r>
+              <w:rPr>
+                <w:iCs/>
+              </w:rPr>
+              <w:t>20</w:t>
+            </w:r>
           </w:p>
         </w:tc>
         <w:tc>
@@ -1449,6 +2042,12 @@
                 <w:iCs/>
               </w:rPr>
             </w:pPr>
+            <w:r>
+              <w:rPr>
+                <w:iCs/>
+              </w:rPr>
+              <w:t>20</w:t>
+            </w:r>
           </w:p>
         </w:tc>
         <w:tc>
@@ -1463,6 +2062,12 @@
                 <w:iCs/>
               </w:rPr>
             </w:pPr>
+            <w:r>
+              <w:rPr>
+                <w:iCs/>
+              </w:rPr>
+              <w:t>20</w:t>
+            </w:r>
           </w:p>
         </w:tc>
         <w:tc>
@@ -1477,6 +2082,12 @@
                 <w:iCs/>
               </w:rPr>
             </w:pPr>
+            <w:r>
+              <w:rPr>
+                <w:iCs/>
+              </w:rPr>
+              <w:t>20</w:t>
+            </w:r>
           </w:p>
         </w:tc>
       </w:tr>
@@ -1500,7 +2111,7 @@
 </file>
 
 <file path=word/endnotes.xml><?xml version="1.0" encoding="utf-8"?>
-<w:endnotes xmlns:wpc="http://schemas.microsoft.com/office/word/2010/wordprocessingCanvas" xmlns:cx="http://schemas.microsoft.com/office/drawing/2014/chartex" xmlns:cx1="http://schemas.microsoft.com/office/drawing/2015/9/8/chartex" xmlns:cx2="http://schemas.microsoft.com/office/drawing/2015/10/21/chartex" xmlns:cx3="http://schemas.microsoft.com/office/drawing/2016/5/9/chartex" xmlns:cx4="http://schemas.microsoft.com/office/drawing/2016/5/10/chartex" xmlns:cx5="http://schemas.microsoft.com/office/drawing/2016/5/11/chartex" xmlns:cx6="http://schemas.microsoft.com/office/drawing/2016/5/12/chartex" xmlns:cx7="http://schemas.microsoft.com/office/drawing/2016/5/13/chartex" xmlns:cx8="http://schemas.microsoft.com/office/drawing/2016/5/14/chartex" xmlns:mc="http://schemas.openxmlformats.org/markup-compatibility/2006" xmlns:aink="http://schemas.microsoft.com/office/drawing/2016/ink" xmlns:am3d="http://schemas.microsoft.com/office/drawing/2017/model3d" xmlns:o="urn:schemas-microsoft-com:office:office" xmlns:r="http://schemas.openxmlformats.org/officeDocument/2006/relationships" xmlns:m="http://schemas.openxmlformats.org/officeDocument/2006/math" xmlns:v="urn:schemas-microsoft-com:vml" xmlns:wp14="http://schemas.microsoft.com/office/word/2010/wordprocessingDrawing" xmlns:wp="http://schemas.openxmlformats.org/drawingml/2006/wordprocessingDrawing" xmlns:w10="urn:schemas-microsoft-com:office:word" xmlns:w="http://schemas.openxmlformats.org/wordprocessingml/2006/main" xmlns:w14="http://schemas.microsoft.com/office/word/2010/wordml" xmlns:w15="http://schemas.microsoft.com/office/word/2012/wordml" xmlns:w16cex="http://schemas.microsoft.com/office/word/2018/wordml/cex" xmlns:w16cid="http://schemas.microsoft.com/office/word/2016/wordml/cid" xmlns:w16="http://schemas.microsoft.com/office/word/2018/wordml" xmlns:w16sdtdh="http://schemas.microsoft.com/office/word/2020/wordml/sdtdatahash" xmlns:w16se="http://schemas.microsoft.com/office/word/2015/wordml/symex" xmlns:wpg="http://schemas.microsoft.com/office/word/2010/wordprocessingGroup" xmlns:wpi="http://schemas.microsoft.com/office/word/2010/wordprocessingInk" xmlns:wne="http://schemas.microsoft.com/office/word/2006/wordml" xmlns:wps="http://schemas.microsoft.com/office/word/2010/wordprocessingShape" mc:Ignorable="w14 w15 w16se w16cid w16 w16cex w16sdtdh wp14">
+<w:endnotes xmlns:wpc="http://schemas.microsoft.com/office/word/2010/wordprocessingCanvas" xmlns:cx="http://schemas.microsoft.com/office/drawing/2014/chartex" xmlns:cx1="http://schemas.microsoft.com/office/drawing/2015/9/8/chartex" xmlns:cx2="http://schemas.microsoft.com/office/drawing/2015/10/21/chartex" xmlns:cx3="http://schemas.microsoft.com/office/drawing/2016/5/9/chartex" xmlns:cx4="http://schemas.microsoft.com/office/drawing/2016/5/10/chartex" xmlns:cx5="http://schemas.microsoft.com/office/drawing/2016/5/11/chartex" xmlns:cx6="http://schemas.microsoft.com/office/drawing/2016/5/12/chartex" xmlns:cx7="http://schemas.microsoft.com/office/drawing/2016/5/13/chartex" xmlns:cx8="http://schemas.microsoft.com/office/drawing/2016/5/14/chartex" xmlns:mc="http://schemas.openxmlformats.org/markup-compatibility/2006" xmlns:aink="http://schemas.microsoft.com/office/drawing/2016/ink" xmlns:am3d="http://schemas.microsoft.com/office/drawing/2017/model3d" xmlns:o="urn:schemas-microsoft-com:office:office" xmlns:r="http://schemas.openxmlformats.org/officeDocument/2006/relationships" xmlns:m="http://schemas.openxmlformats.org/officeDocument/2006/math" xmlns:v="urn:schemas-microsoft-com:vml" xmlns:wp14="http://schemas.microsoft.com/office/word/2010/wordprocessingDrawing" xmlns:wp="http://schemas.openxmlformats.org/drawingml/2006/wordprocessingDrawing" xmlns:w10="urn:schemas-microsoft-com:office:word" xmlns:w="http://schemas.openxmlformats.org/wordprocessingml/2006/main" xmlns:w14="http://schemas.microsoft.com/office/word/2010/wordml" xmlns:w15="http://schemas.microsoft.com/office/word/2012/wordml" xmlns:w16cid="http://schemas.microsoft.com/office/word/2016/wordml/cid" xmlns:w16se="http://schemas.microsoft.com/office/word/2015/wordml/symex" xmlns:wpg="http://schemas.microsoft.com/office/word/2010/wordprocessingGroup" xmlns:wpi="http://schemas.microsoft.com/office/word/2010/wordprocessingInk" xmlns:wne="http://schemas.microsoft.com/office/word/2006/wordml" xmlns:wps="http://schemas.microsoft.com/office/word/2010/wordprocessingShape" mc:Ignorable="w14 w15 w16se w16cid wp14">
   <w:endnote w:type="separator" w:id="-1">
     <w:p>
       <w:r>
@@ -1519,7 +2130,7 @@
 </file>
 
 <file path=word/footer1.xml><?xml version="1.0" encoding="utf-8"?>
-<w:ftr xmlns:wpc="http://schemas.microsoft.com/office/word/2010/wordprocessingCanvas" xmlns:cx="http://schemas.microsoft.com/office/drawing/2014/chartex" xmlns:cx1="http://schemas.microsoft.com/office/drawing/2015/9/8/chartex" xmlns:cx2="http://schemas.microsoft.com/office/drawing/2015/10/21/chartex" xmlns:cx3="http://schemas.microsoft.com/office/drawing/2016/5/9/chartex" xmlns:cx4="http://schemas.microsoft.com/office/drawing/2016/5/10/chartex" xmlns:cx5="http://schemas.microsoft.com/office/drawing/2016/5/11/chartex" xmlns:cx6="http://schemas.microsoft.com/office/drawing/2016/5/12/chartex" xmlns:cx7="http://schemas.microsoft.com/office/drawing/2016/5/13/chartex" xmlns:cx8="http://schemas.microsoft.com/office/drawing/2016/5/14/chartex" xmlns:mc="http://schemas.openxmlformats.org/markup-compatibility/2006" xmlns:aink="http://schemas.microsoft.com/office/drawing/2016/ink" xmlns:am3d="http://schemas.microsoft.com/office/drawing/2017/model3d" xmlns:o="urn:schemas-microsoft-com:office:office" xmlns:r="http://schemas.openxmlformats.org/officeDocument/2006/relationships" xmlns:m="http://schemas.openxmlformats.org/officeDocument/2006/math" xmlns:v="urn:schemas-microsoft-com:vml" xmlns:wp14="http://schemas.microsoft.com/office/word/2010/wordprocessingDrawing" xmlns:wp="http://schemas.openxmlformats.org/drawingml/2006/wordprocessingDrawing" xmlns:w10="urn:schemas-microsoft-com:office:word" xmlns:w="http://schemas.openxmlformats.org/wordprocessingml/2006/main" xmlns:w14="http://schemas.microsoft.com/office/word/2010/wordml" xmlns:w15="http://schemas.microsoft.com/office/word/2012/wordml" xmlns:w16cex="http://schemas.microsoft.com/office/word/2018/wordml/cex" xmlns:w16cid="http://schemas.microsoft.com/office/word/2016/wordml/cid" xmlns:w16="http://schemas.microsoft.com/office/word/2018/wordml" xmlns:w16sdtdh="http://schemas.microsoft.com/office/word/2020/wordml/sdtdatahash" xmlns:w16se="http://schemas.microsoft.com/office/word/2015/wordml/symex" xmlns:wpg="http://schemas.microsoft.com/office/word/2010/wordprocessingGroup" xmlns:wpi="http://schemas.microsoft.com/office/word/2010/wordprocessingInk" xmlns:wne="http://schemas.microsoft.com/office/word/2006/wordml" xmlns:wps="http://schemas.microsoft.com/office/word/2010/wordprocessingShape" mc:Ignorable="w14 w15 w16se w16cid w16 w16cex w16sdtdh wp14">
+<w:ftr xmlns:wpc="http://schemas.microsoft.com/office/word/2010/wordprocessingCanvas" xmlns:cx="http://schemas.microsoft.com/office/drawing/2014/chartex" xmlns:cx1="http://schemas.microsoft.com/office/drawing/2015/9/8/chartex" xmlns:cx2="http://schemas.microsoft.com/office/drawing/2015/10/21/chartex" xmlns:cx3="http://schemas.microsoft.com/office/drawing/2016/5/9/chartex" xmlns:cx4="http://schemas.microsoft.com/office/drawing/2016/5/10/chartex" xmlns:cx5="http://schemas.microsoft.com/office/drawing/2016/5/11/chartex" xmlns:cx6="http://schemas.microsoft.com/office/drawing/2016/5/12/chartex" xmlns:cx7="http://schemas.microsoft.com/office/drawing/2016/5/13/chartex" xmlns:cx8="http://schemas.microsoft.com/office/drawing/2016/5/14/chartex" xmlns:mc="http://schemas.openxmlformats.org/markup-compatibility/2006" xmlns:aink="http://schemas.microsoft.com/office/drawing/2016/ink" xmlns:am3d="http://schemas.microsoft.com/office/drawing/2017/model3d" xmlns:o="urn:schemas-microsoft-com:office:office" xmlns:r="http://schemas.openxmlformats.org/officeDocument/2006/relationships" xmlns:m="http://schemas.openxmlformats.org/officeDocument/2006/math" xmlns:v="urn:schemas-microsoft-com:vml" xmlns:wp14="http://schemas.microsoft.com/office/word/2010/wordprocessingDrawing" xmlns:wp="http://schemas.openxmlformats.org/drawingml/2006/wordprocessingDrawing" xmlns:w10="urn:schemas-microsoft-com:office:word" xmlns:w="http://schemas.openxmlformats.org/wordprocessingml/2006/main" xmlns:w14="http://schemas.microsoft.com/office/word/2010/wordml" xmlns:w15="http://schemas.microsoft.com/office/word/2012/wordml" xmlns:w16cid="http://schemas.microsoft.com/office/word/2016/wordml/cid" xmlns:w16se="http://schemas.microsoft.com/office/word/2015/wordml/symex" xmlns:wpg="http://schemas.microsoft.com/office/word/2010/wordprocessingGroup" xmlns:wpi="http://schemas.microsoft.com/office/word/2010/wordprocessingInk" xmlns:wne="http://schemas.microsoft.com/office/word/2006/wordml" xmlns:wps="http://schemas.microsoft.com/office/word/2010/wordprocessingShape" mc:Ignorable="w14 w15 w16se w16cid wp14">
   <w:tbl>
     <w:tblPr>
       <w:tblW w:w="0" w:type="auto"/>
@@ -1700,7 +2311,7 @@
 </file>
 
 <file path=word/footnotes.xml><?xml version="1.0" encoding="utf-8"?>
-<w:footnotes xmlns:wpc="http://schemas.microsoft.com/office/word/2010/wordprocessingCanvas" xmlns:cx="http://schemas.microsoft.com/office/drawing/2014/chartex" xmlns:cx1="http://schemas.microsoft.com/office/drawing/2015/9/8/chartex" xmlns:cx2="http://schemas.microsoft.com/office/drawing/2015/10/21/chartex" xmlns:cx3="http://schemas.microsoft.com/office/drawing/2016/5/9/chartex" xmlns:cx4="http://schemas.microsoft.com/office/drawing/2016/5/10/chartex" xmlns:cx5="http://schemas.microsoft.com/office/drawing/2016/5/11/chartex" xmlns:cx6="http://schemas.microsoft.com/office/drawing/2016/5/12/chartex" xmlns:cx7="http://schemas.microsoft.com/office/drawing/2016/5/13/chartex" xmlns:cx8="http://schemas.microsoft.com/office/drawing/2016/5/14/chartex" xmlns:mc="http://schemas.openxmlformats.org/markup-compatibility/2006" xmlns:aink="http://schemas.microsoft.com/office/drawing/2016/ink" xmlns:am3d="http://schemas.microsoft.com/office/drawing/2017/model3d" xmlns:o="urn:schemas-microsoft-com:office:office" xmlns:r="http://schemas.openxmlformats.org/officeDocument/2006/relationships" xmlns:m="http://schemas.openxmlformats.org/officeDocument/2006/math" xmlns:v="urn:schemas-microsoft-com:vml" xmlns:wp14="http://schemas.microsoft.com/office/word/2010/wordprocessingDrawing" xmlns:wp="http://schemas.openxmlformats.org/drawingml/2006/wordprocessingDrawing" xmlns:w10="urn:schemas-microsoft-com:office:word" xmlns:w="http://schemas.openxmlformats.org/wordprocessingml/2006/main" xmlns:w14="http://schemas.microsoft.com/office/word/2010/wordml" xmlns:w15="http://schemas.microsoft.com/office/word/2012/wordml" xmlns:w16cex="http://schemas.microsoft.com/office/word/2018/wordml/cex" xmlns:w16cid="http://schemas.microsoft.com/office/word/2016/wordml/cid" xmlns:w16="http://schemas.microsoft.com/office/word/2018/wordml" xmlns:w16sdtdh="http://schemas.microsoft.com/office/word/2020/wordml/sdtdatahash" xmlns:w16se="http://schemas.microsoft.com/office/word/2015/wordml/symex" xmlns:wpg="http://schemas.microsoft.com/office/word/2010/wordprocessingGroup" xmlns:wpi="http://schemas.microsoft.com/office/word/2010/wordprocessingInk" xmlns:wne="http://schemas.microsoft.com/office/word/2006/wordml" xmlns:wps="http://schemas.microsoft.com/office/word/2010/wordprocessingShape" mc:Ignorable="w14 w15 w16se w16cid w16 w16cex w16sdtdh wp14">
+<w:footnotes xmlns:wpc="http://schemas.microsoft.com/office/word/2010/wordprocessingCanvas" xmlns:cx="http://schemas.microsoft.com/office/drawing/2014/chartex" xmlns:cx1="http://schemas.microsoft.com/office/drawing/2015/9/8/chartex" xmlns:cx2="http://schemas.microsoft.com/office/drawing/2015/10/21/chartex" xmlns:cx3="http://schemas.microsoft.com/office/drawing/2016/5/9/chartex" xmlns:cx4="http://schemas.microsoft.com/office/drawing/2016/5/10/chartex" xmlns:cx5="http://schemas.microsoft.com/office/drawing/2016/5/11/chartex" xmlns:cx6="http://schemas.microsoft.com/office/drawing/2016/5/12/chartex" xmlns:cx7="http://schemas.microsoft.com/office/drawing/2016/5/13/chartex" xmlns:cx8="http://schemas.microsoft.com/office/drawing/2016/5/14/chartex" xmlns:mc="http://schemas.openxmlformats.org/markup-compatibility/2006" xmlns:aink="http://schemas.microsoft.com/office/drawing/2016/ink" xmlns:am3d="http://schemas.microsoft.com/office/drawing/2017/model3d" xmlns:o="urn:schemas-microsoft-com:office:office" xmlns:r="http://schemas.openxmlformats.org/officeDocument/2006/relationships" xmlns:m="http://schemas.openxmlformats.org/officeDocument/2006/math" xmlns:v="urn:schemas-microsoft-com:vml" xmlns:wp14="http://schemas.microsoft.com/office/word/2010/wordprocessingDrawing" xmlns:wp="http://schemas.openxmlformats.org/drawingml/2006/wordprocessingDrawing" xmlns:w10="urn:schemas-microsoft-com:office:word" xmlns:w="http://schemas.openxmlformats.org/wordprocessingml/2006/main" xmlns:w14="http://schemas.microsoft.com/office/word/2010/wordml" xmlns:w15="http://schemas.microsoft.com/office/word/2012/wordml" xmlns:w16cid="http://schemas.microsoft.com/office/word/2016/wordml/cid" xmlns:w16se="http://schemas.microsoft.com/office/word/2015/wordml/symex" xmlns:wpg="http://schemas.microsoft.com/office/word/2010/wordprocessingGroup" xmlns:wpi="http://schemas.microsoft.com/office/word/2010/wordprocessingInk" xmlns:wne="http://schemas.microsoft.com/office/word/2006/wordml" xmlns:wps="http://schemas.microsoft.com/office/word/2010/wordprocessingShape" mc:Ignorable="w14 w15 w16se w16cid wp14">
   <w:footnote w:type="separator" w:id="-1">
     <w:p>
       <w:r>
@@ -1719,7 +2330,7 @@
 </file>
 
 <file path=word/header1.xml><?xml version="1.0" encoding="utf-8"?>
-<w:hdr xmlns:wpc="http://schemas.microsoft.com/office/word/2010/wordprocessingCanvas" xmlns:cx="http://schemas.microsoft.com/office/drawing/2014/chartex" xmlns:cx1="http://schemas.microsoft.com/office/drawing/2015/9/8/chartex" xmlns:cx2="http://schemas.microsoft.com/office/drawing/2015/10/21/chartex" xmlns:cx3="http://schemas.microsoft.com/office/drawing/2016/5/9/chartex" xmlns:cx4="http://schemas.microsoft.com/office/drawing/2016/5/10/chartex" xmlns:cx5="http://schemas.microsoft.com/office/drawing/2016/5/11/chartex" xmlns:cx6="http://schemas.microsoft.com/office/drawing/2016/5/12/chartex" xmlns:cx7="http://schemas.microsoft.com/office/drawing/2016/5/13/chartex" xmlns:cx8="http://schemas.microsoft.com/office/drawing/2016/5/14/chartex" xmlns:mc="http://schemas.openxmlformats.org/markup-compatibility/2006" xmlns:aink="http://schemas.microsoft.com/office/drawing/2016/ink" xmlns:am3d="http://schemas.microsoft.com/office/drawing/2017/model3d" xmlns:o="urn:schemas-microsoft-com:office:office" xmlns:r="http://schemas.openxmlformats.org/officeDocument/2006/relationships" xmlns:m="http://schemas.openxmlformats.org/officeDocument/2006/math" xmlns:v="urn:schemas-microsoft-com:vml" xmlns:wp14="http://schemas.microsoft.com/office/word/2010/wordprocessingDrawing" xmlns:wp="http://schemas.openxmlformats.org/drawingml/2006/wordprocessingDrawing" xmlns:w10="urn:schemas-microsoft-com:office:word" xmlns:w="http://schemas.openxmlformats.org/wordprocessingml/2006/main" xmlns:w14="http://schemas.microsoft.com/office/word/2010/wordml" xmlns:w15="http://schemas.microsoft.com/office/word/2012/wordml" xmlns:w16cex="http://schemas.microsoft.com/office/word/2018/wordml/cex" xmlns:w16cid="http://schemas.microsoft.com/office/word/2016/wordml/cid" xmlns:w16="http://schemas.microsoft.com/office/word/2018/wordml" xmlns:w16sdtdh="http://schemas.microsoft.com/office/word/2020/wordml/sdtdatahash" xmlns:w16se="http://schemas.microsoft.com/office/word/2015/wordml/symex" xmlns:wpg="http://schemas.microsoft.com/office/word/2010/wordprocessingGroup" xmlns:wpi="http://schemas.microsoft.com/office/word/2010/wordprocessingInk" xmlns:wne="http://schemas.microsoft.com/office/word/2006/wordml" xmlns:wps="http://schemas.microsoft.com/office/word/2010/wordprocessingShape" mc:Ignorable="w14 w15 w16se w16cid w16 w16cex w16sdtdh wp14">
+<w:hdr xmlns:wpc="http://schemas.microsoft.com/office/word/2010/wordprocessingCanvas" xmlns:cx="http://schemas.microsoft.com/office/drawing/2014/chartex" xmlns:cx1="http://schemas.microsoft.com/office/drawing/2015/9/8/chartex" xmlns:cx2="http://schemas.microsoft.com/office/drawing/2015/10/21/chartex" xmlns:cx3="http://schemas.microsoft.com/office/drawing/2016/5/9/chartex" xmlns:cx4="http://schemas.microsoft.com/office/drawing/2016/5/10/chartex" xmlns:cx5="http://schemas.microsoft.com/office/drawing/2016/5/11/chartex" xmlns:cx6="http://schemas.microsoft.com/office/drawing/2016/5/12/chartex" xmlns:cx7="http://schemas.microsoft.com/office/drawing/2016/5/13/chartex" xmlns:cx8="http://schemas.microsoft.com/office/drawing/2016/5/14/chartex" xmlns:mc="http://schemas.openxmlformats.org/markup-compatibility/2006" xmlns:aink="http://schemas.microsoft.com/office/drawing/2016/ink" xmlns:am3d="http://schemas.microsoft.com/office/drawing/2017/model3d" xmlns:o="urn:schemas-microsoft-com:office:office" xmlns:r="http://schemas.openxmlformats.org/officeDocument/2006/relationships" xmlns:m="http://schemas.openxmlformats.org/officeDocument/2006/math" xmlns:v="urn:schemas-microsoft-com:vml" xmlns:wp14="http://schemas.microsoft.com/office/word/2010/wordprocessingDrawing" xmlns:wp="http://schemas.openxmlformats.org/drawingml/2006/wordprocessingDrawing" xmlns:w10="urn:schemas-microsoft-com:office:word" xmlns:w="http://schemas.openxmlformats.org/wordprocessingml/2006/main" xmlns:w14="http://schemas.microsoft.com/office/word/2010/wordml" xmlns:w15="http://schemas.microsoft.com/office/word/2012/wordml" xmlns:w16cid="http://schemas.microsoft.com/office/word/2016/wordml/cid" xmlns:w16se="http://schemas.microsoft.com/office/word/2015/wordml/symex" xmlns:wpg="http://schemas.microsoft.com/office/word/2010/wordprocessingGroup" xmlns:wpi="http://schemas.microsoft.com/office/word/2010/wordprocessingInk" xmlns:wne="http://schemas.microsoft.com/office/word/2006/wordml" xmlns:wps="http://schemas.microsoft.com/office/word/2010/wordprocessingShape" mc:Ignorable="w14 w15 w16se w16cid wp14">
   <w:tbl>
     <w:tblPr>
       <w:tblW w:w="0" w:type="auto"/>
@@ -1785,11 +2396,21 @@
           <w:tcW w:w="6379" w:type="dxa"/>
         </w:tcPr>
         <w:p>
-          <w:fldSimple w:instr=" TITLE  \* MERGEFORMAT ">
-            <w:r>
-              <w:t>Iteration Plan</w:t>
-            </w:r>
-          </w:fldSimple>
+          <w:r>
+            <w:fldChar w:fldCharType="begin"/>
+          </w:r>
+          <w:r>
+            <w:instrText xml:space="preserve"> TITLE  \* MERGEFORMAT </w:instrText>
+          </w:r>
+          <w:r>
+            <w:fldChar w:fldCharType="separate"/>
+          </w:r>
+          <w:r>
+            <w:t>Iteration Plan</w:t>
+          </w:r>
+          <w:r>
+            <w:fldChar w:fldCharType="end"/>
+          </w:r>
         </w:p>
       </w:tc>
       <w:tc>
@@ -1801,7 +2422,10 @@
             <w:t xml:space="preserve">  Date:  </w:t>
           </w:r>
           <w:r>
-            <w:t>01/04/2022</w:t>
+            <w:t>23</w:t>
+          </w:r>
+          <w:r>
+            <w:t>/04/2022</w:t>
           </w:r>
         </w:p>
       </w:tc>
@@ -1816,7 +2440,7 @@
 </file>
 
 <file path=word/numbering.xml><?xml version="1.0" encoding="utf-8"?>
-<w:numbering xmlns:wpc="http://schemas.microsoft.com/office/word/2010/wordprocessingCanvas" xmlns:cx="http://schemas.microsoft.com/office/drawing/2014/chartex" xmlns:cx1="http://schemas.microsoft.com/office/drawing/2015/9/8/chartex" xmlns:cx2="http://schemas.microsoft.com/office/drawing/2015/10/21/chartex" xmlns:cx3="http://schemas.microsoft.com/office/drawing/2016/5/9/chartex" xmlns:cx4="http://schemas.microsoft.com/office/drawing/2016/5/10/chartex" xmlns:cx5="http://schemas.microsoft.com/office/drawing/2016/5/11/chartex" xmlns:cx6="http://schemas.microsoft.com/office/drawing/2016/5/12/chartex" xmlns:cx7="http://schemas.microsoft.com/office/drawing/2016/5/13/chartex" xmlns:cx8="http://schemas.microsoft.com/office/drawing/2016/5/14/chartex" xmlns:mc="http://schemas.openxmlformats.org/markup-compatibility/2006" xmlns:aink="http://schemas.microsoft.com/office/drawing/2016/ink" xmlns:am3d="http://schemas.microsoft.com/office/drawing/2017/model3d" xmlns:o="urn:schemas-microsoft-com:office:office" xmlns:r="http://schemas.openxmlformats.org/officeDocument/2006/relationships" xmlns:m="http://schemas.openxmlformats.org/officeDocument/2006/math" xmlns:v="urn:schemas-microsoft-com:vml" xmlns:wp14="http://schemas.microsoft.com/office/word/2010/wordprocessingDrawing" xmlns:wp="http://schemas.openxmlformats.org/drawingml/2006/wordprocessingDrawing" xmlns:w10="urn:schemas-microsoft-com:office:word" xmlns:w="http://schemas.openxmlformats.org/wordprocessingml/2006/main" xmlns:w14="http://schemas.microsoft.com/office/word/2010/wordml" xmlns:w15="http://schemas.microsoft.com/office/word/2012/wordml" xmlns:w16cex="http://schemas.microsoft.com/office/word/2018/wordml/cex" xmlns:w16cid="http://schemas.microsoft.com/office/word/2016/wordml/cid" xmlns:w16="http://schemas.microsoft.com/office/word/2018/wordml" xmlns:w16sdtdh="http://schemas.microsoft.com/office/word/2020/wordml/sdtdatahash" xmlns:w16se="http://schemas.microsoft.com/office/word/2015/wordml/symex" xmlns:wpg="http://schemas.microsoft.com/office/word/2010/wordprocessingGroup" xmlns:wpi="http://schemas.microsoft.com/office/word/2010/wordprocessingInk" xmlns:wne="http://schemas.microsoft.com/office/word/2006/wordml" xmlns:wps="http://schemas.microsoft.com/office/word/2010/wordprocessingShape" mc:Ignorable="w14 w15 w16se w16cid w16 w16cex w16sdtdh wp14">
+<w:numbering xmlns:wpc="http://schemas.microsoft.com/office/word/2010/wordprocessingCanvas" xmlns:cx="http://schemas.microsoft.com/office/drawing/2014/chartex" xmlns:cx1="http://schemas.microsoft.com/office/drawing/2015/9/8/chartex" xmlns:cx2="http://schemas.microsoft.com/office/drawing/2015/10/21/chartex" xmlns:cx3="http://schemas.microsoft.com/office/drawing/2016/5/9/chartex" xmlns:cx4="http://schemas.microsoft.com/office/drawing/2016/5/10/chartex" xmlns:cx5="http://schemas.microsoft.com/office/drawing/2016/5/11/chartex" xmlns:cx6="http://schemas.microsoft.com/office/drawing/2016/5/12/chartex" xmlns:cx7="http://schemas.microsoft.com/office/drawing/2016/5/13/chartex" xmlns:cx8="http://schemas.microsoft.com/office/drawing/2016/5/14/chartex" xmlns:mc="http://schemas.openxmlformats.org/markup-compatibility/2006" xmlns:aink="http://schemas.microsoft.com/office/drawing/2016/ink" xmlns:am3d="http://schemas.microsoft.com/office/drawing/2017/model3d" xmlns:o="urn:schemas-microsoft-com:office:office" xmlns:r="http://schemas.openxmlformats.org/officeDocument/2006/relationships" xmlns:m="http://schemas.openxmlformats.org/officeDocument/2006/math" xmlns:v="urn:schemas-microsoft-com:vml" xmlns:wp14="http://schemas.microsoft.com/office/word/2010/wordprocessingDrawing" xmlns:wp="http://schemas.openxmlformats.org/drawingml/2006/wordprocessingDrawing" xmlns:w10="urn:schemas-microsoft-com:office:word" xmlns:w="http://schemas.openxmlformats.org/wordprocessingml/2006/main" xmlns:w14="http://schemas.microsoft.com/office/word/2010/wordml" xmlns:w15="http://schemas.microsoft.com/office/word/2012/wordml" xmlns:w16cid="http://schemas.microsoft.com/office/word/2016/wordml/cid" xmlns:w16se="http://schemas.microsoft.com/office/word/2015/wordml/symex" xmlns:wpg="http://schemas.microsoft.com/office/word/2010/wordprocessingGroup" xmlns:wpi="http://schemas.microsoft.com/office/word/2010/wordprocessingInk" xmlns:wne="http://schemas.microsoft.com/office/word/2006/wordml" xmlns:wps="http://schemas.microsoft.com/office/word/2010/wordprocessingShape" mc:Ignorable="w14 w15 w16se w16cid wp14">
   <w:abstractNum w:abstractNumId="0" w15:restartNumberingAfterBreak="0">
     <w:nsid w:val="FFFFFFFB"/>
     <w:multiLevelType w:val="multilevel"/>
@@ -1931,6 +2555,119 @@
     </w:lvl>
   </w:abstractNum>
   <w:abstractNum w:abstractNumId="3" w15:restartNumberingAfterBreak="0">
+    <w:nsid w:val="028D04E6"/>
+    <w:multiLevelType w:val="hybridMultilevel"/>
+    <w:tmpl w:val="46FCAF82"/>
+    <w:lvl w:ilvl="0" w:tplc="041F0001">
+      <w:start w:val="1"/>
+      <w:numFmt w:val="bullet"/>
+      <w:lvlText w:val=""/>
+      <w:lvlJc w:val="left"/>
+      <w:pPr>
+        <w:ind w:left="1080" w:hanging="360"/>
+      </w:pPr>
+      <w:rPr>
+        <w:rFonts w:ascii="Symbol" w:hAnsi="Symbol" w:hint="default"/>
+      </w:rPr>
+    </w:lvl>
+    <w:lvl w:ilvl="1" w:tplc="041F0003" w:tentative="1">
+      <w:start w:val="1"/>
+      <w:numFmt w:val="bullet"/>
+      <w:lvlText w:val="o"/>
+      <w:lvlJc w:val="left"/>
+      <w:pPr>
+        <w:ind w:left="1800" w:hanging="360"/>
+      </w:pPr>
+      <w:rPr>
+        <w:rFonts w:ascii="Courier New" w:hAnsi="Courier New" w:cs="Courier New" w:hint="default"/>
+      </w:rPr>
+    </w:lvl>
+    <w:lvl w:ilvl="2" w:tplc="041F0005" w:tentative="1">
+      <w:start w:val="1"/>
+      <w:numFmt w:val="bullet"/>
+      <w:lvlText w:val=""/>
+      <w:lvlJc w:val="left"/>
+      <w:pPr>
+        <w:ind w:left="2520" w:hanging="360"/>
+      </w:pPr>
+      <w:rPr>
+        <w:rFonts w:ascii="Wingdings" w:hAnsi="Wingdings" w:hint="default"/>
+      </w:rPr>
+    </w:lvl>
+    <w:lvl w:ilvl="3" w:tplc="041F0001" w:tentative="1">
+      <w:start w:val="1"/>
+      <w:numFmt w:val="bullet"/>
+      <w:lvlText w:val=""/>
+      <w:lvlJc w:val="left"/>
+      <w:pPr>
+        <w:ind w:left="3240" w:hanging="360"/>
+      </w:pPr>
+      <w:rPr>
+        <w:rFonts w:ascii="Symbol" w:hAnsi="Symbol" w:hint="default"/>
+      </w:rPr>
+    </w:lvl>
+    <w:lvl w:ilvl="4" w:tplc="041F0003" w:tentative="1">
+      <w:start w:val="1"/>
+      <w:numFmt w:val="bullet"/>
+      <w:lvlText w:val="o"/>
+      <w:lvlJc w:val="left"/>
+      <w:pPr>
+        <w:ind w:left="3960" w:hanging="360"/>
+      </w:pPr>
+      <w:rPr>
+        <w:rFonts w:ascii="Courier New" w:hAnsi="Courier New" w:cs="Courier New" w:hint="default"/>
+      </w:rPr>
+    </w:lvl>
+    <w:lvl w:ilvl="5" w:tplc="041F0005" w:tentative="1">
+      <w:start w:val="1"/>
+      <w:numFmt w:val="bullet"/>
+      <w:lvlText w:val=""/>
+      <w:lvlJc w:val="left"/>
+      <w:pPr>
+        <w:ind w:left="4680" w:hanging="360"/>
+      </w:pPr>
+      <w:rPr>
+        <w:rFonts w:ascii="Wingdings" w:hAnsi="Wingdings" w:hint="default"/>
+      </w:rPr>
+    </w:lvl>
+    <w:lvl w:ilvl="6" w:tplc="041F0001" w:tentative="1">
+      <w:start w:val="1"/>
+      <w:numFmt w:val="bullet"/>
+      <w:lvlText w:val=""/>
+      <w:lvlJc w:val="left"/>
+      <w:pPr>
+        <w:ind w:left="5400" w:hanging="360"/>
+      </w:pPr>
+      <w:rPr>
+        <w:rFonts w:ascii="Symbol" w:hAnsi="Symbol" w:hint="default"/>
+      </w:rPr>
+    </w:lvl>
+    <w:lvl w:ilvl="7" w:tplc="041F0003" w:tentative="1">
+      <w:start w:val="1"/>
+      <w:numFmt w:val="bullet"/>
+      <w:lvlText w:val="o"/>
+      <w:lvlJc w:val="left"/>
+      <w:pPr>
+        <w:ind w:left="6120" w:hanging="360"/>
+      </w:pPr>
+      <w:rPr>
+        <w:rFonts w:ascii="Courier New" w:hAnsi="Courier New" w:cs="Courier New" w:hint="default"/>
+      </w:rPr>
+    </w:lvl>
+    <w:lvl w:ilvl="8" w:tplc="041F0005" w:tentative="1">
+      <w:start w:val="1"/>
+      <w:numFmt w:val="bullet"/>
+      <w:lvlText w:val=""/>
+      <w:lvlJc w:val="left"/>
+      <w:pPr>
+        <w:ind w:left="6840" w:hanging="360"/>
+      </w:pPr>
+      <w:rPr>
+        <w:rFonts w:ascii="Wingdings" w:hAnsi="Wingdings" w:hint="default"/>
+      </w:rPr>
+    </w:lvl>
+  </w:abstractNum>
+  <w:abstractNum w:abstractNumId="4" w15:restartNumberingAfterBreak="0">
     <w:nsid w:val="0A117094"/>
     <w:multiLevelType w:val="singleLevel"/>
     <w:tmpl w:val="04090001"/>
@@ -1950,7 +2687,7 @@
       </w:rPr>
     </w:lvl>
   </w:abstractNum>
-  <w:abstractNum w:abstractNumId="4" w15:restartNumberingAfterBreak="0">
+  <w:abstractNum w:abstractNumId="5" w15:restartNumberingAfterBreak="0">
     <w:nsid w:val="0B91691B"/>
     <w:multiLevelType w:val="multilevel"/>
     <w:tmpl w:val="22BC06AA"/>
@@ -2064,7 +2801,7 @@
       </w:pPr>
     </w:lvl>
   </w:abstractNum>
-  <w:abstractNum w:abstractNumId="5" w15:restartNumberingAfterBreak="0">
+  <w:abstractNum w:abstractNumId="6" w15:restartNumberingAfterBreak="0">
     <w:nsid w:val="0EE51B46"/>
     <w:multiLevelType w:val="hybridMultilevel"/>
     <w:tmpl w:val="14A8CA2E"/>
@@ -2177,7 +2914,7 @@
       </w:pPr>
     </w:lvl>
   </w:abstractNum>
-  <w:abstractNum w:abstractNumId="6" w15:restartNumberingAfterBreak="0">
+  <w:abstractNum w:abstractNumId="7" w15:restartNumberingAfterBreak="0">
     <w:nsid w:val="17CB6DC4"/>
     <w:multiLevelType w:val="singleLevel"/>
     <w:tmpl w:val="04090001"/>
@@ -2197,7 +2934,7 @@
       </w:rPr>
     </w:lvl>
   </w:abstractNum>
-  <w:abstractNum w:abstractNumId="7" w15:restartNumberingAfterBreak="0">
+  <w:abstractNum w:abstractNumId="8" w15:restartNumberingAfterBreak="0">
     <w:nsid w:val="1E71141D"/>
     <w:multiLevelType w:val="multilevel"/>
     <w:tmpl w:val="B9A6AD80"/>
@@ -2337,7 +3074,7 @@
       </w:rPr>
     </w:lvl>
   </w:abstractNum>
-  <w:abstractNum w:abstractNumId="8" w15:restartNumberingAfterBreak="0">
+  <w:abstractNum w:abstractNumId="9" w15:restartNumberingAfterBreak="0">
     <w:nsid w:val="22443AC4"/>
     <w:multiLevelType w:val="singleLevel"/>
     <w:tmpl w:val="04090001"/>
@@ -2357,7 +3094,7 @@
       </w:rPr>
     </w:lvl>
   </w:abstractNum>
-  <w:abstractNum w:abstractNumId="9" w15:restartNumberingAfterBreak="0">
+  <w:abstractNum w:abstractNumId="10" w15:restartNumberingAfterBreak="0">
     <w:nsid w:val="25100F3A"/>
     <w:multiLevelType w:val="multilevel"/>
     <w:tmpl w:val="14A8CA2E"/>
@@ -2470,7 +3207,7 @@
       </w:pPr>
     </w:lvl>
   </w:abstractNum>
-  <w:abstractNum w:abstractNumId="10" w15:restartNumberingAfterBreak="0">
+  <w:abstractNum w:abstractNumId="11" w15:restartNumberingAfterBreak="0">
     <w:nsid w:val="2D4B634E"/>
     <w:multiLevelType w:val="singleLevel"/>
     <w:tmpl w:val="04090001"/>
@@ -2490,7 +3227,7 @@
       </w:rPr>
     </w:lvl>
   </w:abstractNum>
-  <w:abstractNum w:abstractNumId="11" w15:restartNumberingAfterBreak="0">
+  <w:abstractNum w:abstractNumId="12" w15:restartNumberingAfterBreak="0">
     <w:nsid w:val="31DD2C45"/>
     <w:multiLevelType w:val="singleLevel"/>
     <w:tmpl w:val="04090001"/>
@@ -2510,7 +3247,7 @@
       </w:rPr>
     </w:lvl>
   </w:abstractNum>
-  <w:abstractNum w:abstractNumId="12" w15:restartNumberingAfterBreak="0">
+  <w:abstractNum w:abstractNumId="13" w15:restartNumberingAfterBreak="0">
     <w:nsid w:val="32982B51"/>
     <w:multiLevelType w:val="singleLevel"/>
     <w:tmpl w:val="04090001"/>
@@ -2530,7 +3267,7 @@
       </w:rPr>
     </w:lvl>
   </w:abstractNum>
-  <w:abstractNum w:abstractNumId="13" w15:restartNumberingAfterBreak="0">
+  <w:abstractNum w:abstractNumId="14" w15:restartNumberingAfterBreak="0">
     <w:nsid w:val="3375481C"/>
     <w:multiLevelType w:val="singleLevel"/>
     <w:tmpl w:val="E6747DA6"/>
@@ -2550,7 +3287,7 @@
       </w:rPr>
     </w:lvl>
   </w:abstractNum>
-  <w:abstractNum w:abstractNumId="14" w15:restartNumberingAfterBreak="0">
+  <w:abstractNum w:abstractNumId="15" w15:restartNumberingAfterBreak="0">
     <w:nsid w:val="369D5471"/>
     <w:multiLevelType w:val="singleLevel"/>
     <w:tmpl w:val="04090001"/>
@@ -2570,7 +3307,120 @@
       </w:rPr>
     </w:lvl>
   </w:abstractNum>
-  <w:abstractNum w:abstractNumId="15" w15:restartNumberingAfterBreak="0">
+  <w:abstractNum w:abstractNumId="16" w15:restartNumberingAfterBreak="0">
+    <w:nsid w:val="3E005790"/>
+    <w:multiLevelType w:val="hybridMultilevel"/>
+    <w:tmpl w:val="B8424D6C"/>
+    <w:lvl w:ilvl="0" w:tplc="041F0001">
+      <w:start w:val="1"/>
+      <w:numFmt w:val="bullet"/>
+      <w:lvlText w:val=""/>
+      <w:lvlJc w:val="left"/>
+      <w:pPr>
+        <w:ind w:left="720" w:hanging="360"/>
+      </w:pPr>
+      <w:rPr>
+        <w:rFonts w:ascii="Symbol" w:hAnsi="Symbol" w:hint="default"/>
+      </w:rPr>
+    </w:lvl>
+    <w:lvl w:ilvl="1" w:tplc="041F0003" w:tentative="1">
+      <w:start w:val="1"/>
+      <w:numFmt w:val="bullet"/>
+      <w:lvlText w:val="o"/>
+      <w:lvlJc w:val="left"/>
+      <w:pPr>
+        <w:ind w:left="1440" w:hanging="360"/>
+      </w:pPr>
+      <w:rPr>
+        <w:rFonts w:ascii="Courier New" w:hAnsi="Courier New" w:cs="Courier New" w:hint="default"/>
+      </w:rPr>
+    </w:lvl>
+    <w:lvl w:ilvl="2" w:tplc="041F0005" w:tentative="1">
+      <w:start w:val="1"/>
+      <w:numFmt w:val="bullet"/>
+      <w:lvlText w:val=""/>
+      <w:lvlJc w:val="left"/>
+      <w:pPr>
+        <w:ind w:left="2160" w:hanging="360"/>
+      </w:pPr>
+      <w:rPr>
+        <w:rFonts w:ascii="Wingdings" w:hAnsi="Wingdings" w:hint="default"/>
+      </w:rPr>
+    </w:lvl>
+    <w:lvl w:ilvl="3" w:tplc="041F0001" w:tentative="1">
+      <w:start w:val="1"/>
+      <w:numFmt w:val="bullet"/>
+      <w:lvlText w:val=""/>
+      <w:lvlJc w:val="left"/>
+      <w:pPr>
+        <w:ind w:left="2880" w:hanging="360"/>
+      </w:pPr>
+      <w:rPr>
+        <w:rFonts w:ascii="Symbol" w:hAnsi="Symbol" w:hint="default"/>
+      </w:rPr>
+    </w:lvl>
+    <w:lvl w:ilvl="4" w:tplc="041F0003" w:tentative="1">
+      <w:start w:val="1"/>
+      <w:numFmt w:val="bullet"/>
+      <w:lvlText w:val="o"/>
+      <w:lvlJc w:val="left"/>
+      <w:pPr>
+        <w:ind w:left="3600" w:hanging="360"/>
+      </w:pPr>
+      <w:rPr>
+        <w:rFonts w:ascii="Courier New" w:hAnsi="Courier New" w:cs="Courier New" w:hint="default"/>
+      </w:rPr>
+    </w:lvl>
+    <w:lvl w:ilvl="5" w:tplc="041F0005" w:tentative="1">
+      <w:start w:val="1"/>
+      <w:numFmt w:val="bullet"/>
+      <w:lvlText w:val=""/>
+      <w:lvlJc w:val="left"/>
+      <w:pPr>
+        <w:ind w:left="4320" w:hanging="360"/>
+      </w:pPr>
+      <w:rPr>
+        <w:rFonts w:ascii="Wingdings" w:hAnsi="Wingdings" w:hint="default"/>
+      </w:rPr>
+    </w:lvl>
+    <w:lvl w:ilvl="6" w:tplc="041F0001" w:tentative="1">
+      <w:start w:val="1"/>
+      <w:numFmt w:val="bullet"/>
+      <w:lvlText w:val=""/>
+      <w:lvlJc w:val="left"/>
+      <w:pPr>
+        <w:ind w:left="5040" w:hanging="360"/>
+      </w:pPr>
+      <w:rPr>
+        <w:rFonts w:ascii="Symbol" w:hAnsi="Symbol" w:hint="default"/>
+      </w:rPr>
+    </w:lvl>
+    <w:lvl w:ilvl="7" w:tplc="041F0003" w:tentative="1">
+      <w:start w:val="1"/>
+      <w:numFmt w:val="bullet"/>
+      <w:lvlText w:val="o"/>
+      <w:lvlJc w:val="left"/>
+      <w:pPr>
+        <w:ind w:left="5760" w:hanging="360"/>
+      </w:pPr>
+      <w:rPr>
+        <w:rFonts w:ascii="Courier New" w:hAnsi="Courier New" w:cs="Courier New" w:hint="default"/>
+      </w:rPr>
+    </w:lvl>
+    <w:lvl w:ilvl="8" w:tplc="041F0005" w:tentative="1">
+      <w:start w:val="1"/>
+      <w:numFmt w:val="bullet"/>
+      <w:lvlText w:val=""/>
+      <w:lvlJc w:val="left"/>
+      <w:pPr>
+        <w:ind w:left="6480" w:hanging="360"/>
+      </w:pPr>
+      <w:rPr>
+        <w:rFonts w:ascii="Wingdings" w:hAnsi="Wingdings" w:hint="default"/>
+      </w:rPr>
+    </w:lvl>
+  </w:abstractNum>
+  <w:abstractNum w:abstractNumId="17" w15:restartNumberingAfterBreak="0">
     <w:nsid w:val="408B6535"/>
     <w:multiLevelType w:val="hybridMultilevel"/>
     <w:tmpl w:val="C0EEFC06"/>
@@ -2683,7 +3533,7 @@
       </w:pPr>
     </w:lvl>
   </w:abstractNum>
-  <w:abstractNum w:abstractNumId="16" w15:restartNumberingAfterBreak="0">
+  <w:abstractNum w:abstractNumId="18" w15:restartNumberingAfterBreak="0">
     <w:nsid w:val="42B97F7B"/>
     <w:multiLevelType w:val="singleLevel"/>
     <w:tmpl w:val="04090001"/>
@@ -2703,7 +3553,7 @@
       </w:rPr>
     </w:lvl>
   </w:abstractNum>
-  <w:abstractNum w:abstractNumId="17" w15:restartNumberingAfterBreak="0">
+  <w:abstractNum w:abstractNumId="19" w15:restartNumberingAfterBreak="0">
     <w:nsid w:val="42D059CF"/>
     <w:multiLevelType w:val="hybridMultilevel"/>
     <w:tmpl w:val="91FE3C82"/>
@@ -2844,7 +3694,7 @@
       </w:rPr>
     </w:lvl>
   </w:abstractNum>
-  <w:abstractNum w:abstractNumId="18" w15:restartNumberingAfterBreak="0">
+  <w:abstractNum w:abstractNumId="20" w15:restartNumberingAfterBreak="0">
     <w:nsid w:val="43A308E4"/>
     <w:multiLevelType w:val="hybridMultilevel"/>
     <w:tmpl w:val="8D407328"/>
@@ -2984,7 +3834,7 @@
       </w:rPr>
     </w:lvl>
   </w:abstractNum>
-  <w:abstractNum w:abstractNumId="19" w15:restartNumberingAfterBreak="0">
+  <w:abstractNum w:abstractNumId="21" w15:restartNumberingAfterBreak="0">
     <w:nsid w:val="43CC33B3"/>
     <w:multiLevelType w:val="hybridMultilevel"/>
     <w:tmpl w:val="158630C4"/>
@@ -3124,7 +3974,7 @@
       </w:rPr>
     </w:lvl>
   </w:abstractNum>
-  <w:abstractNum w:abstractNumId="20" w15:restartNumberingAfterBreak="0">
+  <w:abstractNum w:abstractNumId="22" w15:restartNumberingAfterBreak="0">
     <w:nsid w:val="49E170D0"/>
     <w:multiLevelType w:val="singleLevel"/>
     <w:tmpl w:val="04090001"/>
@@ -3144,7 +3994,7 @@
       </w:rPr>
     </w:lvl>
   </w:abstractNum>
-  <w:abstractNum w:abstractNumId="21" w15:restartNumberingAfterBreak="0">
+  <w:abstractNum w:abstractNumId="23" w15:restartNumberingAfterBreak="0">
     <w:nsid w:val="4F094DAA"/>
     <w:multiLevelType w:val="multilevel"/>
     <w:tmpl w:val="158630C4"/>
@@ -3284,7 +4134,7 @@
       </w:rPr>
     </w:lvl>
   </w:abstractNum>
-  <w:abstractNum w:abstractNumId="22" w15:restartNumberingAfterBreak="0">
+  <w:abstractNum w:abstractNumId="24" w15:restartNumberingAfterBreak="0">
     <w:nsid w:val="4F64732B"/>
     <w:multiLevelType w:val="singleLevel"/>
     <w:tmpl w:val="04090001"/>
@@ -3304,7 +4154,7 @@
       </w:rPr>
     </w:lvl>
   </w:abstractNum>
-  <w:abstractNum w:abstractNumId="23" w15:restartNumberingAfterBreak="0">
+  <w:abstractNum w:abstractNumId="25" w15:restartNumberingAfterBreak="0">
     <w:nsid w:val="52C33F3E"/>
     <w:multiLevelType w:val="hybridMultilevel"/>
     <w:tmpl w:val="B9A6AD80"/>
@@ -3444,7 +4294,7 @@
       </w:rPr>
     </w:lvl>
   </w:abstractNum>
-  <w:abstractNum w:abstractNumId="24" w15:restartNumberingAfterBreak="0">
+  <w:abstractNum w:abstractNumId="26" w15:restartNumberingAfterBreak="0">
     <w:nsid w:val="52DF734E"/>
     <w:multiLevelType w:val="singleLevel"/>
     <w:tmpl w:val="04090001"/>
@@ -3464,7 +4314,7 @@
       </w:rPr>
     </w:lvl>
   </w:abstractNum>
-  <w:abstractNum w:abstractNumId="25" w15:restartNumberingAfterBreak="0">
+  <w:abstractNum w:abstractNumId="27" w15:restartNumberingAfterBreak="0">
     <w:nsid w:val="567642C0"/>
     <w:multiLevelType w:val="hybridMultilevel"/>
     <w:tmpl w:val="FEC69B34"/>
@@ -3604,7 +4454,7 @@
       </w:rPr>
     </w:lvl>
   </w:abstractNum>
-  <w:abstractNum w:abstractNumId="26" w15:restartNumberingAfterBreak="0">
+  <w:abstractNum w:abstractNumId="28" w15:restartNumberingAfterBreak="0">
     <w:nsid w:val="6CB52233"/>
     <w:multiLevelType w:val="multilevel"/>
     <w:tmpl w:val="C0EEFC06"/>
@@ -3717,7 +4567,7 @@
       </w:pPr>
     </w:lvl>
   </w:abstractNum>
-  <w:abstractNum w:abstractNumId="27" w15:restartNumberingAfterBreak="0">
+  <w:abstractNum w:abstractNumId="29" w15:restartNumberingAfterBreak="0">
     <w:nsid w:val="6CF125AE"/>
     <w:multiLevelType w:val="hybridMultilevel"/>
     <w:tmpl w:val="6FFCAA48"/>
@@ -3857,7 +4707,7 @@
       </w:rPr>
     </w:lvl>
   </w:abstractNum>
-  <w:abstractNum w:abstractNumId="28" w15:restartNumberingAfterBreak="0">
+  <w:abstractNum w:abstractNumId="30" w15:restartNumberingAfterBreak="0">
     <w:nsid w:val="6D2F7D46"/>
     <w:multiLevelType w:val="singleLevel"/>
     <w:tmpl w:val="04090001"/>
@@ -3877,7 +4727,7 @@
       </w:rPr>
     </w:lvl>
   </w:abstractNum>
-  <w:abstractNum w:abstractNumId="29" w15:restartNumberingAfterBreak="0">
+  <w:abstractNum w:abstractNumId="31" w15:restartNumberingAfterBreak="0">
     <w:nsid w:val="71F21F2A"/>
     <w:multiLevelType w:val="singleLevel"/>
     <w:tmpl w:val="04090001"/>
@@ -3897,7 +4747,7 @@
       </w:rPr>
     </w:lvl>
   </w:abstractNum>
-  <w:abstractNum w:abstractNumId="30" w15:restartNumberingAfterBreak="0">
+  <w:abstractNum w:abstractNumId="32" w15:restartNumberingAfterBreak="0">
     <w:nsid w:val="743601FB"/>
     <w:multiLevelType w:val="singleLevel"/>
     <w:tmpl w:val="04090001"/>
@@ -3917,7 +4767,7 @@
       </w:rPr>
     </w:lvl>
   </w:abstractNum>
-  <w:abstractNum w:abstractNumId="31" w15:restartNumberingAfterBreak="0">
+  <w:abstractNum w:abstractNumId="33" w15:restartNumberingAfterBreak="0">
     <w:nsid w:val="756150CA"/>
     <w:multiLevelType w:val="singleLevel"/>
     <w:tmpl w:val="04090001"/>
@@ -3937,7 +4787,7 @@
       </w:rPr>
     </w:lvl>
   </w:abstractNum>
-  <w:abstractNum w:abstractNumId="32" w15:restartNumberingAfterBreak="0">
+  <w:abstractNum w:abstractNumId="34" w15:restartNumberingAfterBreak="0">
     <w:nsid w:val="7BE434D7"/>
     <w:multiLevelType w:val="singleLevel"/>
     <w:tmpl w:val="04090001"/>
@@ -3979,16 +4829,16 @@
     </w:lvlOverride>
   </w:num>
   <w:num w:numId="3">
-    <w:abstractNumId w:val="13"/>
+    <w:abstractNumId w:val="14"/>
   </w:num>
   <w:num w:numId="4">
-    <w:abstractNumId w:val="32"/>
+    <w:abstractNumId w:val="34"/>
   </w:num>
   <w:num w:numId="5">
-    <w:abstractNumId w:val="24"/>
+    <w:abstractNumId w:val="26"/>
   </w:num>
   <w:num w:numId="6">
-    <w:abstractNumId w:val="22"/>
+    <w:abstractNumId w:val="24"/>
   </w:num>
   <w:num w:numId="7">
     <w:abstractNumId w:val="1"/>
@@ -4011,49 +4861,49 @@
     <w:abstractNumId w:val="2"/>
   </w:num>
   <w:num w:numId="9">
+    <w:abstractNumId w:val="33"/>
+  </w:num>
+  <w:num w:numId="10">
+    <w:abstractNumId w:val="4"/>
+  </w:num>
+  <w:num w:numId="11">
+    <w:abstractNumId w:val="15"/>
+  </w:num>
+  <w:num w:numId="12">
+    <w:abstractNumId w:val="13"/>
+  </w:num>
+  <w:num w:numId="13">
+    <w:abstractNumId w:val="32"/>
+  </w:num>
+  <w:num w:numId="14">
+    <w:abstractNumId w:val="12"/>
+  </w:num>
+  <w:num w:numId="15">
+    <w:abstractNumId w:val="7"/>
+  </w:num>
+  <w:num w:numId="16">
     <w:abstractNumId w:val="31"/>
   </w:num>
-  <w:num w:numId="10">
-    <w:abstractNumId w:val="3"/>
+  <w:num w:numId="17">
+    <w:abstractNumId w:val="22"/>
   </w:num>
-  <w:num w:numId="11">
-    <w:abstractNumId w:val="14"/>
+  <w:num w:numId="18">
+    <w:abstractNumId w:val="9"/>
   </w:num>
-  <w:num w:numId="12">
-    <w:abstractNumId w:val="12"/>
+  <w:num w:numId="19">
+    <w:abstractNumId w:val="18"/>
   </w:num>
-  <w:num w:numId="13">
+  <w:num w:numId="20">
+    <w:abstractNumId w:val="11"/>
+  </w:num>
+  <w:num w:numId="21">
     <w:abstractNumId w:val="30"/>
   </w:num>
-  <w:num w:numId="14">
-    <w:abstractNumId w:val="11"/>
-  </w:num>
-  <w:num w:numId="15">
-    <w:abstractNumId w:val="6"/>
-  </w:num>
-  <w:num w:numId="16">
-    <w:abstractNumId w:val="29"/>
-  </w:num>
-  <w:num w:numId="17">
+  <w:num w:numId="22">
     <w:abstractNumId w:val="20"/>
   </w:num>
-  <w:num w:numId="18">
-    <w:abstractNumId w:val="8"/>
-  </w:num>
-  <w:num w:numId="19">
-    <w:abstractNumId w:val="16"/>
-  </w:num>
-  <w:num w:numId="20">
-    <w:abstractNumId w:val="10"/>
-  </w:num>
-  <w:num w:numId="21">
-    <w:abstractNumId w:val="28"/>
-  </w:num>
-  <w:num w:numId="22">
-    <w:abstractNumId w:val="18"/>
-  </w:num>
   <w:num w:numId="23">
-    <w:abstractNumId w:val="23"/>
+    <w:abstractNumId w:val="25"/>
   </w:num>
   <w:num w:numId="24">
     <w:abstractNumId w:val="0"/>
@@ -4068,31 +4918,31 @@
     <w:abstractNumId w:val="0"/>
   </w:num>
   <w:num w:numId="28">
+    <w:abstractNumId w:val="29"/>
+  </w:num>
+  <w:num w:numId="29">
     <w:abstractNumId w:val="27"/>
   </w:num>
-  <w:num w:numId="29">
-    <w:abstractNumId w:val="25"/>
+  <w:num w:numId="30">
+    <w:abstractNumId w:val="21"/>
   </w:num>
-  <w:num w:numId="30">
+  <w:num w:numId="31">
+    <w:abstractNumId w:val="23"/>
+  </w:num>
+  <w:num w:numId="32">
+    <w:abstractNumId w:val="8"/>
+  </w:num>
+  <w:num w:numId="33">
     <w:abstractNumId w:val="19"/>
   </w:num>
-  <w:num w:numId="31">
-    <w:abstractNumId w:val="21"/>
-  </w:num>
-  <w:num w:numId="32">
-    <w:abstractNumId w:val="7"/>
-  </w:num>
-  <w:num w:numId="33">
-    <w:abstractNumId w:val="17"/>
-  </w:num>
   <w:num w:numId="34">
-    <w:abstractNumId w:val="5"/>
+    <w:abstractNumId w:val="6"/>
   </w:num>
   <w:num w:numId="35">
-    <w:abstractNumId w:val="9"/>
+    <w:abstractNumId w:val="10"/>
   </w:num>
   <w:num w:numId="36">
-    <w:abstractNumId w:val="15"/>
+    <w:abstractNumId w:val="17"/>
     <w:lvlOverride w:ilvl="0">
       <w:startOverride w:val="3"/>
     </w:lvlOverride>
@@ -4122,16 +4972,31 @@
     </w:lvlOverride>
   </w:num>
   <w:num w:numId="37">
-    <w:abstractNumId w:val="26"/>
+    <w:abstractNumId w:val="28"/>
   </w:num>
   <w:num w:numId="38">
-    <w:abstractNumId w:val="4"/>
+    <w:abstractNumId w:val="5"/>
+  </w:num>
+  <w:num w:numId="39">
+    <w:abstractNumId w:val="3"/>
+  </w:num>
+  <w:num w:numId="40">
+    <w:abstractNumId w:val="16"/>
+  </w:num>
+  <w:num w:numId="41">
+    <w:abstractNumId w:val="19"/>
+  </w:num>
+  <w:num w:numId="42">
+    <w:abstractNumId w:val="21"/>
+  </w:num>
+  <w:num w:numId="43">
+    <w:abstractNumId w:val="27"/>
   </w:num>
 </w:numbering>
 </file>
 
 <file path=word/styles.xml><?xml version="1.0" encoding="utf-8"?>
-<w:styles xmlns:mc="http://schemas.openxmlformats.org/markup-compatibility/2006" xmlns:r="http://schemas.openxmlformats.org/officeDocument/2006/relationships" xmlns:w="http://schemas.openxmlformats.org/wordprocessingml/2006/main" xmlns:w14="http://schemas.microsoft.com/office/word/2010/wordml" xmlns:w15="http://schemas.microsoft.com/office/word/2012/wordml" xmlns:w16cex="http://schemas.microsoft.com/office/word/2018/wordml/cex" xmlns:w16cid="http://schemas.microsoft.com/office/word/2016/wordml/cid" xmlns:w16="http://schemas.microsoft.com/office/word/2018/wordml" xmlns:w16sdtdh="http://schemas.microsoft.com/office/word/2020/wordml/sdtdatahash" xmlns:w16se="http://schemas.microsoft.com/office/word/2015/wordml/symex" mc:Ignorable="w14 w15 w16se w16cid w16 w16cex w16sdtdh">
+<w:styles xmlns:mc="http://schemas.openxmlformats.org/markup-compatibility/2006" xmlns:r="http://schemas.openxmlformats.org/officeDocument/2006/relationships" xmlns:w="http://schemas.openxmlformats.org/wordprocessingml/2006/main" xmlns:w14="http://schemas.microsoft.com/office/word/2010/wordml" xmlns:w15="http://schemas.microsoft.com/office/word/2012/wordml" xmlns:w16cid="http://schemas.microsoft.com/office/word/2016/wordml/cid" xmlns:w16se="http://schemas.microsoft.com/office/word/2015/wordml/symex" mc:Ignorable="w14 w15 w16se w16cid">
   <w:docDefaults>
     <w:rPrDefault>
       <w:rPr>
@@ -4141,10 +5006,10 @@
     </w:rPrDefault>
     <w:pPrDefault/>
   </w:docDefaults>
-  <w:latentStyles w:defLockedState="0" w:defUIPriority="99" w:defSemiHidden="0" w:defUnhideWhenUsed="0" w:defQFormat="0" w:count="376">
+  <w:latentStyles w:defLockedState="0" w:defUIPriority="99" w:defSemiHidden="0" w:defUnhideWhenUsed="0" w:defQFormat="0" w:count="375">
     <w:lsdException w:name="Normal" w:uiPriority="0" w:qFormat="1"/>
     <w:lsdException w:name="heading 1" w:uiPriority="9" w:qFormat="1"/>
-    <w:lsdException w:name="heading 2" w:uiPriority="9" w:qFormat="1"/>
+    <w:lsdException w:name="heading 2" w:uiPriority="0" w:qFormat="1"/>
     <w:lsdException w:name="heading 3" w:uiPriority="9" w:qFormat="1"/>
     <w:lsdException w:name="heading 4" w:uiPriority="9" w:qFormat="1"/>
     <w:lsdException w:name="heading 5" w:uiPriority="9" w:qFormat="1"/>
@@ -4517,7 +5382,6 @@
     <w:lsdException w:name="Smart Hyperlink" w:semiHidden="1" w:unhideWhenUsed="1"/>
     <w:lsdException w:name="Hashtag" w:semiHidden="1" w:unhideWhenUsed="1"/>
     <w:lsdException w:name="Unresolved Mention" w:semiHidden="1" w:unhideWhenUsed="1"/>
-    <w:lsdException w:name="Smart Link" w:semiHidden="1" w:unhideWhenUsed="1"/>
   </w:latentStyles>
   <w:style w:type="paragraph" w:default="1" w:styleId="Normal">
     <w:name w:val="Normal"/>
@@ -4548,6 +5412,7 @@
     <w:name w:val="heading 2"/>
     <w:basedOn w:val="Heading1"/>
     <w:next w:val="Normal"/>
+    <w:link w:val="Heading2Char"/>
     <w:qFormat/>
     <w:rsid w:val="005F5C34"/>
     <w:pPr>
@@ -5152,6 +6017,27 @@
       </w:tblBorders>
     </w:tblPr>
   </w:style>
+  <w:style w:type="character" w:customStyle="1" w:styleId="Heading2Char">
+    <w:name w:val="Heading 2 Char"/>
+    <w:basedOn w:val="DefaultParagraphFont"/>
+    <w:link w:val="Heading2"/>
+    <w:rsid w:val="00BE6439"/>
+    <w:rPr>
+      <w:rFonts w:ascii="Arial" w:hAnsi="Arial"/>
+      <w:b/>
+    </w:rPr>
+  </w:style>
+  <w:style w:type="paragraph" w:styleId="ListParagraph">
+    <w:name w:val="List Paragraph"/>
+    <w:basedOn w:val="Normal"/>
+    <w:uiPriority w:val="34"/>
+    <w:qFormat/>
+    <w:rsid w:val="00BE6439"/>
+    <w:pPr>
+      <w:ind w:left="720"/>
+      <w:contextualSpacing/>
+    </w:pPr>
+  </w:style>
 </w:styles>
 </file>
 

</xml_diff>